<commit_message>
starter project with userLoad added
</commit_message>
<xml_diff>
--- a/docs/BonnieDoc.docx
+++ b/docs/BonnieDoc.docx
@@ -928,8 +928,6 @@
           <w:b w:val="0"/>
         </w:rPr>
       </w:pPr>
-      <w:bookmarkStart w:id="0" w:name="_GoBack"/>
-      <w:bookmarkEnd w:id="0"/>
     </w:p>
     <w:p>
       <w:pPr>
@@ -3526,6 +3524,70 @@
         <w:t>company</w:t>
       </w:r>
       <w:proofErr w:type="spellEnd"/>
+      <w:r>
+        <w:rPr>
+          <w:rStyle w:val="Strong"/>
+          <w:b w:val="0"/>
+          <w:bCs w:val="0"/>
+        </w:rPr>
+        <w:t xml:space="preserve"> (</w:t>
+      </w:r>
+      <w:proofErr w:type="spellStart"/>
+      <w:r>
+        <w:rPr>
+          <w:rStyle w:val="Strong"/>
+          <w:b w:val="0"/>
+          <w:bCs w:val="0"/>
+        </w:rPr>
+        <w:t>should</w:t>
+      </w:r>
+      <w:proofErr w:type="spellEnd"/>
+      <w:r>
+        <w:rPr>
+          <w:rStyle w:val="Strong"/>
+          <w:b w:val="0"/>
+          <w:bCs w:val="0"/>
+        </w:rPr>
+        <w:t xml:space="preserve"> </w:t>
+      </w:r>
+      <w:proofErr w:type="spellStart"/>
+      <w:r>
+        <w:rPr>
+          <w:rStyle w:val="Strong"/>
+          <w:b w:val="0"/>
+          <w:bCs w:val="0"/>
+        </w:rPr>
+        <w:t>automatically</w:t>
+      </w:r>
+      <w:proofErr w:type="spellEnd"/>
+      <w:r>
+        <w:rPr>
+          <w:rStyle w:val="Strong"/>
+          <w:b w:val="0"/>
+          <w:bCs w:val="0"/>
+        </w:rPr>
+        <w:t xml:space="preserve"> set </w:t>
+      </w:r>
+      <w:proofErr w:type="spellStart"/>
+      <w:r>
+        <w:rPr>
+          <w:rStyle w:val="Strong"/>
+          <w:b w:val="0"/>
+          <w:bCs w:val="0"/>
+        </w:rPr>
+        <w:t>the</w:t>
+      </w:r>
+      <w:proofErr w:type="spellEnd"/>
+      <w:r>
+        <w:rPr>
+          <w:rStyle w:val="Strong"/>
+          <w:b w:val="0"/>
+          <w:bCs w:val="0"/>
+        </w:rPr>
+        <w:t xml:space="preserve"> status to shipped)</w:t>
+      </w:r>
+      <w:bookmarkStart w:id="0" w:name="_GoBack"/>
+      <w:bookmarkEnd w:id="0"/>
       <w:r>
         <w:rPr>
           <w:rStyle w:val="Strong"/>

</xml_diff>